<commit_message>
alterações do arquivo bolo_cenoura
</commit_message>
<xml_diff>
--- a/bolo_cenoura.docx
+++ b/bolo_cenoura.docx
@@ -273,6 +273,130 @@
         <w:jc w:val="both"/>
         <w:rPr>
           <w:rFonts w:ascii="Times New Roman" w:hAnsi="Times New Roman" w:cs="Times New Roman"/>
+          <w:sz w:val="28"/>
+          <w:szCs w:val="28"/>
+        </w:rPr>
+      </w:pPr>
+      <w:r>
+        <w:rPr>
+          <w:rFonts w:ascii="Times New Roman" w:hAnsi="Times New Roman" w:cs="Times New Roman"/>
+          <w:sz w:val="28"/>
+          <w:szCs w:val="28"/>
+        </w:rPr>
+        <w:t>3. Adicione a mistura liquida à tigela e mexa bem.</w:t>
+      </w:r>
+    </w:p>
+    <w:p>
+      <w:pPr>
+        <w:jc w:val="both"/>
+        <w:rPr>
+          <w:rFonts w:ascii="Times New Roman" w:hAnsi="Times New Roman" w:cs="Times New Roman"/>
+          <w:sz w:val="28"/>
+          <w:szCs w:val="28"/>
+        </w:rPr>
+      </w:pPr>
+      <w:r>
+        <w:rPr>
+          <w:rFonts w:ascii="Times New Roman" w:hAnsi="Times New Roman" w:cs="Times New Roman"/>
+          <w:sz w:val="28"/>
+          <w:szCs w:val="28"/>
+        </w:rPr>
+        <w:t>4. Acrescente o fermento e misture delicadamente.</w:t>
+      </w:r>
+    </w:p>
+    <w:p>
+      <w:pPr>
+        <w:jc w:val="both"/>
+        <w:rPr>
+          <w:rFonts w:ascii="Times New Roman" w:hAnsi="Times New Roman" w:cs="Times New Roman"/>
+          <w:sz w:val="28"/>
+          <w:szCs w:val="28"/>
+        </w:rPr>
+      </w:pPr>
+      <w:r>
+        <w:rPr>
+          <w:rFonts w:ascii="Times New Roman" w:hAnsi="Times New Roman" w:cs="Times New Roman"/>
+          <w:sz w:val="28"/>
+          <w:szCs w:val="28"/>
+        </w:rPr>
+        <w:t>5. Despeje a massa em uma forma untada e enfarinhada.</w:t>
+      </w:r>
+    </w:p>
+    <w:p>
+      <w:pPr>
+        <w:jc w:val="both"/>
+        <w:rPr>
+          <w:rFonts w:ascii="Times New Roman" w:hAnsi="Times New Roman" w:cs="Times New Roman"/>
+          <w:sz w:val="28"/>
+          <w:szCs w:val="28"/>
+        </w:rPr>
+      </w:pPr>
+      <w:r>
+        <w:rPr>
+          <w:rFonts w:ascii="Times New Roman" w:hAnsi="Times New Roman" w:cs="Times New Roman"/>
+          <w:sz w:val="28"/>
+          <w:szCs w:val="28"/>
+        </w:rPr>
+        <w:t>6. Asse em forno preaquecido a 180ºC por cerca de 40 minutos.</w:t>
+      </w:r>
+    </w:p>
+    <w:p>
+      <w:pPr>
+        <w:jc w:val="both"/>
+        <w:rPr>
+          <w:rFonts w:ascii="Times New Roman" w:hAnsi="Times New Roman" w:cs="Times New Roman"/>
+          <w:b/>
+          <w:bCs/>
+          <w:sz w:val="28"/>
+          <w:szCs w:val="28"/>
+        </w:rPr>
+      </w:pPr>
+    </w:p>
+    <w:p>
+      <w:pPr>
+        <w:jc w:val="both"/>
+        <w:rPr>
+          <w:rFonts w:ascii="Times New Roman" w:hAnsi="Times New Roman" w:cs="Times New Roman"/>
+          <w:sz w:val="28"/>
+          <w:szCs w:val="28"/>
+        </w:rPr>
+      </w:pPr>
+      <w:r>
+        <w:rPr>
+          <w:rFonts w:ascii="Times New Roman" w:hAnsi="Times New Roman" w:cs="Times New Roman"/>
+          <w:b/>
+          <w:bCs/>
+          <w:sz w:val="28"/>
+          <w:szCs w:val="28"/>
+        </w:rPr>
+        <w:t>OBSERVAÇÃO</w:t>
+      </w:r>
+      <w:r>
+        <w:rPr>
+          <w:rFonts w:ascii="Times New Roman" w:hAnsi="Times New Roman" w:cs="Times New Roman"/>
+          <w:b/>
+          <w:bCs/>
+          <w:sz w:val="28"/>
+          <w:szCs w:val="28"/>
+        </w:rPr>
+        <w:t xml:space="preserve">: </w:t>
+      </w:r>
+      <w:r>
+        <w:rPr>
+          <w:rFonts w:ascii="Times New Roman" w:hAnsi="Times New Roman" w:cs="Times New Roman"/>
+          <w:sz w:val="28"/>
+          <w:szCs w:val="28"/>
+        </w:rPr>
+        <w:t>Adicionar uma cobertura simples de chocolate após o bolo esfriar.</w:t>
+      </w:r>
+    </w:p>
+    <w:p>
+      <w:pPr>
+        <w:jc w:val="both"/>
+        <w:rPr>
+          <w:rFonts w:ascii="Times New Roman" w:hAnsi="Times New Roman" w:cs="Times New Roman"/>
+          <w:b/>
+          <w:bCs/>
           <w:sz w:val="28"/>
           <w:szCs w:val="28"/>
         </w:rPr>

</xml_diff>